<commit_message>
Tried to build All-About-San-Diego-HTML5 by MadCap Flare
</commit_message>
<xml_diff>
--- a/notes/notes-building-porfolio-github-page.docx
+++ b/notes/notes-building-porfolio-github-page.docx
@@ -7,10 +7,13 @@
     <w:sdt>
       <w:sdtPr>
         <w:rPr>
-          <w:rFonts w:asciiTheme="minorHAnsi" w:hAnsiTheme="minorHAnsi" w:cstheme="minorHAnsi"/>
+          <w:rFonts w:asciiTheme="minorHAnsi" w:eastAsiaTheme="minorEastAsia" w:hAnsiTheme="minorHAnsi" w:cstheme="minorHAnsi"/>
           <w:b/>
           <w:bCs/>
           <w:color w:val="auto"/>
+          <w:sz w:val="22"/>
+          <w:szCs w:val="22"/>
+          <w:lang w:val="en-NZ" w:eastAsia="zh-CN"/>
         </w:rPr>
         <w:id w:val="14580711"/>
         <w:docPartObj>
@@ -20,11 +23,8 @@
       </w:sdtPr>
       <w:sdtEndPr>
         <w:rPr>
-          <w:rFonts w:eastAsiaTheme="minorEastAsia" w:cstheme="minorBidi"/>
+          <w:rFonts w:cstheme="minorBidi"/>
           <w:noProof/>
-          <w:sz w:val="22"/>
-          <w:szCs w:val="22"/>
-          <w:lang w:val="en-NZ" w:eastAsia="zh-CN"/>
         </w:rPr>
       </w:sdtEndPr>
       <w:sdtContent>
@@ -562,6 +562,14 @@
       </w:r>
     </w:p>
     <w:p/>
+    <w:p>
+      <w:pPr>
+        <w:pStyle w:val="Heading1"/>
+      </w:pPr>
+      <w:r>
+        <w:t>Form send me email</w:t>
+      </w:r>
+    </w:p>
     <w:p/>
     <w:p/>
     <w:p>

</xml_diff>